<commit_message>
make final edits to project files before submission
</commit_message>
<xml_diff>
--- a/Student Project Submission Form.docx
+++ b/Student Project Submission Form.docx
@@ -218,7 +218,15 @@
           <w:sz w:val="20"/>
           <w:szCs w:val="20"/>
         </w:rPr>
-        <w:t xml:space="preserve"> 010764049</w:t>
+        <w:t xml:space="preserve"> </w:t>
+      </w:r>
+      <w:r>
+        <w:rPr>
+          <w:rFonts w:ascii="Verdana" w:hAnsi="Verdana" w:cs="Arial"/>
+          <w:sz w:val="20"/>
+          <w:szCs w:val="20"/>
+        </w:rPr>
+        <w:t>010764049</w:t>
       </w:r>
     </w:p>
     <w:p>
@@ -238,8 +246,6 @@
         <w:spacing w:after="0" w:line="240" w:lineRule="auto"/>
         <w:rPr>
           <w:rFonts w:ascii="Verdana" w:hAnsi="Verdana" w:cs="Arial"/>
-          <w:b/>
-          <w:bCs/>
           <w:sz w:val="20"/>
           <w:szCs w:val="20"/>
         </w:rPr>
@@ -262,7 +268,15 @@
           <w:sz w:val="20"/>
           <w:szCs w:val="20"/>
         </w:rPr>
-        <w:t xml:space="preserve"> 7/27/2023</w:t>
+        <w:t xml:space="preserve"> </w:t>
+      </w:r>
+      <w:r>
+        <w:rPr>
+          <w:rFonts w:ascii="Verdana" w:hAnsi="Verdana" w:cs="Arial"/>
+          <w:sz w:val="20"/>
+          <w:szCs w:val="20"/>
+        </w:rPr>
+        <w:t>7/27/2023</w:t>
       </w:r>
     </w:p>
     <w:p>
@@ -307,6 +321,13 @@
           <w:szCs w:val="20"/>
         </w:rPr>
         <w:t xml:space="preserve"> </w:t>
+      </w:r>
+      <w:r>
+        <w:rPr>
+          <w:sz w:val="20"/>
+          <w:szCs w:val="20"/>
+        </w:rPr>
+        <w:t>jbpad277.byethost13.com</w:t>
       </w:r>
     </w:p>
     <w:p>
@@ -2130,6 +2151,48 @@
 </file>
 
 <file path=customXml/item3.xml><?xml version="1.0" encoding="utf-8"?>
+<p:properties xmlns:p="http://schemas.microsoft.com/office/2006/metadata/properties" xmlns:xsi="http://www.w3.org/2001/XMLSchema-instance" xmlns:pc="http://schemas.microsoft.com/office/infopath/2007/PartnerControls">
+  <documentManagement>
+    <Vendor xmlns="0feec74c-ecc7-44c3-9c64-3623cf89ed41">N/A</Vendor>
+    <_ip_UnifiedCompliancePolicyUIAction xmlns="http://schemas.microsoft.com/sharepoint/v3" xsi:nil="true"/>
+    <Launch_x0020_Date xmlns="0feec74c-ecc7-44c3-9c64-3623cf89ed41" xsi:nil="true"/>
+    <Discipline xmlns="0feec74c-ecc7-44c3-9c64-3623cf89ed41" xsi:nil="true"/>
+    <Course_x0020_code xmlns="0feec74c-ecc7-44c3-9c64-3623cf89ed41" xsi:nil="true"/>
+    <Performance_x0020_Steps_x0020_Completed xmlns="0feec74c-ecc7-44c3-9c64-3623cf89ed41">
+      <Value>N/A</Value>
+    </Performance_x0020_Steps_x0020_Completed>
+    <Course_x0020_short_x0020_name xmlns="0feec74c-ecc7-44c3-9c64-3623cf89ed41" xsi:nil="true"/>
+    <_ip_UnifiedCompliancePolicyProperties xmlns="http://schemas.microsoft.com/sharepoint/v3" xsi:nil="true"/>
+    <Course_x0020_number xmlns="0feec74c-ecc7-44c3-9c64-3623cf89ed41" xsi:nil="true"/>
+    <Course_x0020_title xmlns="0feec74c-ecc7-44c3-9c64-3623cf89ed41" xsi:nil="true"/>
+    <d5fh xmlns="0feec74c-ecc7-44c3-9c64-3623cf89ed41" xsi:nil="true"/>
+    <Step_x0020_Completed xmlns="0feec74c-ecc7-44c3-9c64-3623cf89ed41">
+      <Value>N/A</Value>
+    </Step_x0020_Completed>
+    <Assessment_x0020_Type xmlns="0feec74c-ecc7-44c3-9c64-3623cf89ed41">
+      <Value>Objective</Value>
+    </Assessment_x0020_Type>
+    <Publication_x0020_Date xmlns="0feec74c-ecc7-44c3-9c64-3623cf89ed41" xsi:nil="true"/>
+    <SME xmlns="0feec74c-ecc7-44c3-9c64-3623cf89ed41" xsi:nil="true"/>
+    <Editor0 xmlns="0feec74c-ecc7-44c3-9c64-3623cf89ed41">
+      <UserInfo>
+        <DisplayName/>
+        <AccountId xsi:nil="true"/>
+        <AccountType/>
+      </UserInfo>
+    </Editor0>
+    <Doc_x0020_Type xmlns="0feec74c-ecc7-44c3-9c64-3623cf89ed41" xsi:nil="true"/>
+    <qrac xmlns="0feec74c-ecc7-44c3-9c64-3623cf89ed41" xsi:nil="true"/>
+    <AssessmentCode xmlns="0feec74c-ecc7-44c3-9c64-3623cf89ed41" xsi:nil="true"/>
+    <lcf76f155ced4ddcb4097134ff3c332f xmlns="0feec74c-ecc7-44c3-9c64-3623cf89ed41">
+      <Terms xmlns="http://schemas.microsoft.com/office/infopath/2007/PartnerControls"/>
+    </lcf76f155ced4ddcb4097134ff3c332f>
+    <TaxCatchAll xmlns="1f707338-ea0f-4fe5-baee-59b996692b22" xsi:nil="true"/>
+  </documentManagement>
+</p:properties>
+</file>
+
+<file path=customXml/item4.xml><?xml version="1.0" encoding="utf-8"?>
 <ct:contentTypeSchema xmlns:ct="http://schemas.microsoft.com/office/2006/metadata/contentType" xmlns:ma="http://schemas.microsoft.com/office/2006/metadata/properties/metaAttributes" ct:_="" ma:_="" ma:contentTypeName="Document" ma:contentTypeID="0x010100C39F2A75005F2D43B30369DAED2CCB1C" ma:contentTypeVersion="45" ma:contentTypeDescription="Create a new document." ma:contentTypeScope="" ma:versionID="1b9fdb374581140854a9d0518901e886">
   <xsd:schema xmlns:xsd="http://www.w3.org/2001/XMLSchema" xmlns:xs="http://www.w3.org/2001/XMLSchema" xmlns:p="http://schemas.microsoft.com/office/2006/metadata/properties" xmlns:ns1="http://schemas.microsoft.com/sharepoint/v3" xmlns:ns2="0feec74c-ecc7-44c3-9c64-3623cf89ed41" xmlns:ns3="1f707338-ea0f-4fe5-baee-59b996692b22" targetNamespace="http://schemas.microsoft.com/office/2006/metadata/properties" ma:root="true" ma:fieldsID="d4e90b57406cfd253bd268c9429fcd51" ns1:_="" ns2:_="" ns3:_="">
     <xsd:import namespace="http://schemas.microsoft.com/sharepoint/v3"/>
@@ -2601,48 +2664,6 @@
 </ct:contentTypeSchema>
 </file>
 
-<file path=customXml/item4.xml><?xml version="1.0" encoding="utf-8"?>
-<p:properties xmlns:p="http://schemas.microsoft.com/office/2006/metadata/properties" xmlns:xsi="http://www.w3.org/2001/XMLSchema-instance" xmlns:pc="http://schemas.microsoft.com/office/infopath/2007/PartnerControls">
-  <documentManagement>
-    <Vendor xmlns="0feec74c-ecc7-44c3-9c64-3623cf89ed41">N/A</Vendor>
-    <_ip_UnifiedCompliancePolicyUIAction xmlns="http://schemas.microsoft.com/sharepoint/v3" xsi:nil="true"/>
-    <Launch_x0020_Date xmlns="0feec74c-ecc7-44c3-9c64-3623cf89ed41" xsi:nil="true"/>
-    <Discipline xmlns="0feec74c-ecc7-44c3-9c64-3623cf89ed41" xsi:nil="true"/>
-    <Course_x0020_code xmlns="0feec74c-ecc7-44c3-9c64-3623cf89ed41" xsi:nil="true"/>
-    <Performance_x0020_Steps_x0020_Completed xmlns="0feec74c-ecc7-44c3-9c64-3623cf89ed41">
-      <Value>N/A</Value>
-    </Performance_x0020_Steps_x0020_Completed>
-    <Course_x0020_short_x0020_name xmlns="0feec74c-ecc7-44c3-9c64-3623cf89ed41" xsi:nil="true"/>
-    <_ip_UnifiedCompliancePolicyProperties xmlns="http://schemas.microsoft.com/sharepoint/v3" xsi:nil="true"/>
-    <Course_x0020_number xmlns="0feec74c-ecc7-44c3-9c64-3623cf89ed41" xsi:nil="true"/>
-    <Course_x0020_title xmlns="0feec74c-ecc7-44c3-9c64-3623cf89ed41" xsi:nil="true"/>
-    <d5fh xmlns="0feec74c-ecc7-44c3-9c64-3623cf89ed41" xsi:nil="true"/>
-    <Step_x0020_Completed xmlns="0feec74c-ecc7-44c3-9c64-3623cf89ed41">
-      <Value>N/A</Value>
-    </Step_x0020_Completed>
-    <Assessment_x0020_Type xmlns="0feec74c-ecc7-44c3-9c64-3623cf89ed41">
-      <Value>Objective</Value>
-    </Assessment_x0020_Type>
-    <Publication_x0020_Date xmlns="0feec74c-ecc7-44c3-9c64-3623cf89ed41" xsi:nil="true"/>
-    <SME xmlns="0feec74c-ecc7-44c3-9c64-3623cf89ed41" xsi:nil="true"/>
-    <Editor0 xmlns="0feec74c-ecc7-44c3-9c64-3623cf89ed41">
-      <UserInfo>
-        <DisplayName/>
-        <AccountId xsi:nil="true"/>
-        <AccountType/>
-      </UserInfo>
-    </Editor0>
-    <Doc_x0020_Type xmlns="0feec74c-ecc7-44c3-9c64-3623cf89ed41" xsi:nil="true"/>
-    <qrac xmlns="0feec74c-ecc7-44c3-9c64-3623cf89ed41" xsi:nil="true"/>
-    <AssessmentCode xmlns="0feec74c-ecc7-44c3-9c64-3623cf89ed41" xsi:nil="true"/>
-    <lcf76f155ced4ddcb4097134ff3c332f xmlns="0feec74c-ecc7-44c3-9c64-3623cf89ed41">
-      <Terms xmlns="http://schemas.microsoft.com/office/infopath/2007/PartnerControls"/>
-    </lcf76f155ced4ddcb4097134ff3c332f>
-    <TaxCatchAll xmlns="1f707338-ea0f-4fe5-baee-59b996692b22" xsi:nil="true"/>
-  </documentManagement>
-</p:properties>
-</file>
-
 <file path=customXml/itemProps1.xml><?xml version="1.0" encoding="utf-8"?>
 <ds:datastoreItem xmlns:ds="http://schemas.openxmlformats.org/officeDocument/2006/customXml" ds:itemID="{55AF091B-3C7A-41E3-B477-F2FDAA23CFDA}">
   <ds:schemaRefs>
@@ -2660,6 +2681,18 @@
 </file>
 
 <file path=customXml/itemProps3.xml><?xml version="1.0" encoding="utf-8"?>
+<ds:datastoreItem xmlns:ds="http://schemas.openxmlformats.org/officeDocument/2006/customXml" ds:itemID="{E23E4120-D6A2-4237-8072-707FB1C50E55}">
+  <ds:schemaRefs>
+    <ds:schemaRef ds:uri="http://schemas.microsoft.com/office/2006/metadata/properties"/>
+    <ds:schemaRef ds:uri="http://schemas.microsoft.com/office/infopath/2007/PartnerControls"/>
+    <ds:schemaRef ds:uri="0feec74c-ecc7-44c3-9c64-3623cf89ed41"/>
+    <ds:schemaRef ds:uri="http://schemas.microsoft.com/sharepoint/v3"/>
+    <ds:schemaRef ds:uri="1f707338-ea0f-4fe5-baee-59b996692b22"/>
+  </ds:schemaRefs>
+</ds:datastoreItem>
+</file>
+
+<file path=customXml/itemProps4.xml><?xml version="1.0" encoding="utf-8"?>
 <ds:datastoreItem xmlns:ds="http://schemas.openxmlformats.org/officeDocument/2006/customXml" ds:itemID="{E4AD4C30-2264-4D22-8FBD-178D6369967A}">
   <ds:schemaRefs>
     <ds:schemaRef ds:uri="http://schemas.microsoft.com/office/2006/metadata/contentType"/>
@@ -2677,16 +2710,4 @@
     <ds:schemaRef ds:uri="http://schemas.microsoft.com/internal/obd"/>
   </ds:schemaRefs>
 </ds:datastoreItem>
-</file>
-
-<file path=customXml/itemProps4.xml><?xml version="1.0" encoding="utf-8"?>
-<ds:datastoreItem xmlns:ds="http://schemas.openxmlformats.org/officeDocument/2006/customXml" ds:itemID="{E23E4120-D6A2-4237-8072-707FB1C50E55}">
-  <ds:schemaRefs>
-    <ds:schemaRef ds:uri="http://schemas.microsoft.com/office/2006/metadata/properties"/>
-    <ds:schemaRef ds:uri="http://schemas.microsoft.com/office/infopath/2007/PartnerControls"/>
-    <ds:schemaRef ds:uri="0feec74c-ecc7-44c3-9c64-3623cf89ed41"/>
-    <ds:schemaRef ds:uri="http://schemas.microsoft.com/sharepoint/v3"/>
-    <ds:schemaRef ds:uri="1f707338-ea0f-4fe5-baee-59b996692b22"/>
-  </ds:schemaRefs>
-</ds:datastoreItem>
 </file>
</xml_diff>

<commit_message>
compressed folder for project submission
</commit_message>
<xml_diff>
--- a/Student Project Submission Form.docx
+++ b/Student Project Submission Form.docx
@@ -327,7 +327,7 @@
           <w:sz w:val="20"/>
           <w:szCs w:val="20"/>
         </w:rPr>
-        <w:t>jbpad277.byethost13.com</w:t>
+        <w:t>http://jbpad277.byethost13.com/index.html</w:t>
       </w:r>
     </w:p>
     <w:p>
@@ -2151,48 +2151,6 @@
 </file>
 
 <file path=customXml/item3.xml><?xml version="1.0" encoding="utf-8"?>
-<p:properties xmlns:p="http://schemas.microsoft.com/office/2006/metadata/properties" xmlns:xsi="http://www.w3.org/2001/XMLSchema-instance" xmlns:pc="http://schemas.microsoft.com/office/infopath/2007/PartnerControls">
-  <documentManagement>
-    <Vendor xmlns="0feec74c-ecc7-44c3-9c64-3623cf89ed41">N/A</Vendor>
-    <_ip_UnifiedCompliancePolicyUIAction xmlns="http://schemas.microsoft.com/sharepoint/v3" xsi:nil="true"/>
-    <Launch_x0020_Date xmlns="0feec74c-ecc7-44c3-9c64-3623cf89ed41" xsi:nil="true"/>
-    <Discipline xmlns="0feec74c-ecc7-44c3-9c64-3623cf89ed41" xsi:nil="true"/>
-    <Course_x0020_code xmlns="0feec74c-ecc7-44c3-9c64-3623cf89ed41" xsi:nil="true"/>
-    <Performance_x0020_Steps_x0020_Completed xmlns="0feec74c-ecc7-44c3-9c64-3623cf89ed41">
-      <Value>N/A</Value>
-    </Performance_x0020_Steps_x0020_Completed>
-    <Course_x0020_short_x0020_name xmlns="0feec74c-ecc7-44c3-9c64-3623cf89ed41" xsi:nil="true"/>
-    <_ip_UnifiedCompliancePolicyProperties xmlns="http://schemas.microsoft.com/sharepoint/v3" xsi:nil="true"/>
-    <Course_x0020_number xmlns="0feec74c-ecc7-44c3-9c64-3623cf89ed41" xsi:nil="true"/>
-    <Course_x0020_title xmlns="0feec74c-ecc7-44c3-9c64-3623cf89ed41" xsi:nil="true"/>
-    <d5fh xmlns="0feec74c-ecc7-44c3-9c64-3623cf89ed41" xsi:nil="true"/>
-    <Step_x0020_Completed xmlns="0feec74c-ecc7-44c3-9c64-3623cf89ed41">
-      <Value>N/A</Value>
-    </Step_x0020_Completed>
-    <Assessment_x0020_Type xmlns="0feec74c-ecc7-44c3-9c64-3623cf89ed41">
-      <Value>Objective</Value>
-    </Assessment_x0020_Type>
-    <Publication_x0020_Date xmlns="0feec74c-ecc7-44c3-9c64-3623cf89ed41" xsi:nil="true"/>
-    <SME xmlns="0feec74c-ecc7-44c3-9c64-3623cf89ed41" xsi:nil="true"/>
-    <Editor0 xmlns="0feec74c-ecc7-44c3-9c64-3623cf89ed41">
-      <UserInfo>
-        <DisplayName/>
-        <AccountId xsi:nil="true"/>
-        <AccountType/>
-      </UserInfo>
-    </Editor0>
-    <Doc_x0020_Type xmlns="0feec74c-ecc7-44c3-9c64-3623cf89ed41" xsi:nil="true"/>
-    <qrac xmlns="0feec74c-ecc7-44c3-9c64-3623cf89ed41" xsi:nil="true"/>
-    <AssessmentCode xmlns="0feec74c-ecc7-44c3-9c64-3623cf89ed41" xsi:nil="true"/>
-    <lcf76f155ced4ddcb4097134ff3c332f xmlns="0feec74c-ecc7-44c3-9c64-3623cf89ed41">
-      <Terms xmlns="http://schemas.microsoft.com/office/infopath/2007/PartnerControls"/>
-    </lcf76f155ced4ddcb4097134ff3c332f>
-    <TaxCatchAll xmlns="1f707338-ea0f-4fe5-baee-59b996692b22" xsi:nil="true"/>
-  </documentManagement>
-</p:properties>
-</file>
-
-<file path=customXml/item4.xml><?xml version="1.0" encoding="utf-8"?>
 <ct:contentTypeSchema xmlns:ct="http://schemas.microsoft.com/office/2006/metadata/contentType" xmlns:ma="http://schemas.microsoft.com/office/2006/metadata/properties/metaAttributes" ct:_="" ma:_="" ma:contentTypeName="Document" ma:contentTypeID="0x010100C39F2A75005F2D43B30369DAED2CCB1C" ma:contentTypeVersion="45" ma:contentTypeDescription="Create a new document." ma:contentTypeScope="" ma:versionID="1b9fdb374581140854a9d0518901e886">
   <xsd:schema xmlns:xsd="http://www.w3.org/2001/XMLSchema" xmlns:xs="http://www.w3.org/2001/XMLSchema" xmlns:p="http://schemas.microsoft.com/office/2006/metadata/properties" xmlns:ns1="http://schemas.microsoft.com/sharepoint/v3" xmlns:ns2="0feec74c-ecc7-44c3-9c64-3623cf89ed41" xmlns:ns3="1f707338-ea0f-4fe5-baee-59b996692b22" targetNamespace="http://schemas.microsoft.com/office/2006/metadata/properties" ma:root="true" ma:fieldsID="d4e90b57406cfd253bd268c9429fcd51" ns1:_="" ns2:_="" ns3:_="">
     <xsd:import namespace="http://schemas.microsoft.com/sharepoint/v3"/>
@@ -2664,6 +2622,48 @@
 </ct:contentTypeSchema>
 </file>
 
+<file path=customXml/item4.xml><?xml version="1.0" encoding="utf-8"?>
+<p:properties xmlns:p="http://schemas.microsoft.com/office/2006/metadata/properties" xmlns:xsi="http://www.w3.org/2001/XMLSchema-instance" xmlns:pc="http://schemas.microsoft.com/office/infopath/2007/PartnerControls">
+  <documentManagement>
+    <Vendor xmlns="0feec74c-ecc7-44c3-9c64-3623cf89ed41">N/A</Vendor>
+    <_ip_UnifiedCompliancePolicyUIAction xmlns="http://schemas.microsoft.com/sharepoint/v3" xsi:nil="true"/>
+    <Launch_x0020_Date xmlns="0feec74c-ecc7-44c3-9c64-3623cf89ed41" xsi:nil="true"/>
+    <Discipline xmlns="0feec74c-ecc7-44c3-9c64-3623cf89ed41" xsi:nil="true"/>
+    <Course_x0020_code xmlns="0feec74c-ecc7-44c3-9c64-3623cf89ed41" xsi:nil="true"/>
+    <Performance_x0020_Steps_x0020_Completed xmlns="0feec74c-ecc7-44c3-9c64-3623cf89ed41">
+      <Value>N/A</Value>
+    </Performance_x0020_Steps_x0020_Completed>
+    <Course_x0020_short_x0020_name xmlns="0feec74c-ecc7-44c3-9c64-3623cf89ed41" xsi:nil="true"/>
+    <_ip_UnifiedCompliancePolicyProperties xmlns="http://schemas.microsoft.com/sharepoint/v3" xsi:nil="true"/>
+    <Course_x0020_number xmlns="0feec74c-ecc7-44c3-9c64-3623cf89ed41" xsi:nil="true"/>
+    <Course_x0020_title xmlns="0feec74c-ecc7-44c3-9c64-3623cf89ed41" xsi:nil="true"/>
+    <d5fh xmlns="0feec74c-ecc7-44c3-9c64-3623cf89ed41" xsi:nil="true"/>
+    <Step_x0020_Completed xmlns="0feec74c-ecc7-44c3-9c64-3623cf89ed41">
+      <Value>N/A</Value>
+    </Step_x0020_Completed>
+    <Assessment_x0020_Type xmlns="0feec74c-ecc7-44c3-9c64-3623cf89ed41">
+      <Value>Objective</Value>
+    </Assessment_x0020_Type>
+    <Publication_x0020_Date xmlns="0feec74c-ecc7-44c3-9c64-3623cf89ed41" xsi:nil="true"/>
+    <SME xmlns="0feec74c-ecc7-44c3-9c64-3623cf89ed41" xsi:nil="true"/>
+    <Editor0 xmlns="0feec74c-ecc7-44c3-9c64-3623cf89ed41">
+      <UserInfo>
+        <DisplayName/>
+        <AccountId xsi:nil="true"/>
+        <AccountType/>
+      </UserInfo>
+    </Editor0>
+    <Doc_x0020_Type xmlns="0feec74c-ecc7-44c3-9c64-3623cf89ed41" xsi:nil="true"/>
+    <qrac xmlns="0feec74c-ecc7-44c3-9c64-3623cf89ed41" xsi:nil="true"/>
+    <AssessmentCode xmlns="0feec74c-ecc7-44c3-9c64-3623cf89ed41" xsi:nil="true"/>
+    <lcf76f155ced4ddcb4097134ff3c332f xmlns="0feec74c-ecc7-44c3-9c64-3623cf89ed41">
+      <Terms xmlns="http://schemas.microsoft.com/office/infopath/2007/PartnerControls"/>
+    </lcf76f155ced4ddcb4097134ff3c332f>
+    <TaxCatchAll xmlns="1f707338-ea0f-4fe5-baee-59b996692b22" xsi:nil="true"/>
+  </documentManagement>
+</p:properties>
+</file>
+
 <file path=customXml/itemProps1.xml><?xml version="1.0" encoding="utf-8"?>
 <ds:datastoreItem xmlns:ds="http://schemas.openxmlformats.org/officeDocument/2006/customXml" ds:itemID="{55AF091B-3C7A-41E3-B477-F2FDAA23CFDA}">
   <ds:schemaRefs>
@@ -2681,18 +2681,6 @@
 </file>
 
 <file path=customXml/itemProps3.xml><?xml version="1.0" encoding="utf-8"?>
-<ds:datastoreItem xmlns:ds="http://schemas.openxmlformats.org/officeDocument/2006/customXml" ds:itemID="{E23E4120-D6A2-4237-8072-707FB1C50E55}">
-  <ds:schemaRefs>
-    <ds:schemaRef ds:uri="http://schemas.microsoft.com/office/2006/metadata/properties"/>
-    <ds:schemaRef ds:uri="http://schemas.microsoft.com/office/infopath/2007/PartnerControls"/>
-    <ds:schemaRef ds:uri="0feec74c-ecc7-44c3-9c64-3623cf89ed41"/>
-    <ds:schemaRef ds:uri="http://schemas.microsoft.com/sharepoint/v3"/>
-    <ds:schemaRef ds:uri="1f707338-ea0f-4fe5-baee-59b996692b22"/>
-  </ds:schemaRefs>
-</ds:datastoreItem>
-</file>
-
-<file path=customXml/itemProps4.xml><?xml version="1.0" encoding="utf-8"?>
 <ds:datastoreItem xmlns:ds="http://schemas.openxmlformats.org/officeDocument/2006/customXml" ds:itemID="{E4AD4C30-2264-4D22-8FBD-178D6369967A}">
   <ds:schemaRefs>
     <ds:schemaRef ds:uri="http://schemas.microsoft.com/office/2006/metadata/contentType"/>
@@ -2710,4 +2698,16 @@
     <ds:schemaRef ds:uri="http://schemas.microsoft.com/internal/obd"/>
   </ds:schemaRefs>
 </ds:datastoreItem>
+</file>
+
+<file path=customXml/itemProps4.xml><?xml version="1.0" encoding="utf-8"?>
+<ds:datastoreItem xmlns:ds="http://schemas.openxmlformats.org/officeDocument/2006/customXml" ds:itemID="{E23E4120-D6A2-4237-8072-707FB1C50E55}">
+  <ds:schemaRefs>
+    <ds:schemaRef ds:uri="http://schemas.microsoft.com/office/2006/metadata/properties"/>
+    <ds:schemaRef ds:uri="http://schemas.microsoft.com/office/infopath/2007/PartnerControls"/>
+    <ds:schemaRef ds:uri="0feec74c-ecc7-44c3-9c64-3623cf89ed41"/>
+    <ds:schemaRef ds:uri="http://schemas.microsoft.com/sharepoint/v3"/>
+    <ds:schemaRef ds:uri="1f707338-ea0f-4fe5-baee-59b996692b22"/>
+  </ds:schemaRefs>
+</ds:datastoreItem>
 </file>
</xml_diff>

<commit_message>
update link to site in README
</commit_message>
<xml_diff>
--- a/Student Project Submission Form.docx
+++ b/Student Project Submission Form.docx
@@ -276,7 +276,15 @@
           <w:sz w:val="20"/>
           <w:szCs w:val="20"/>
         </w:rPr>
-        <w:t>7/27/2023</w:t>
+        <w:t>8/2</w:t>
+      </w:r>
+      <w:r>
+        <w:rPr>
+          <w:rFonts w:ascii="Verdana" w:hAnsi="Verdana" w:cs="Arial"/>
+          <w:sz w:val="20"/>
+          <w:szCs w:val="20"/>
+        </w:rPr>
+        <w:t>/2023</w:t>
       </w:r>
     </w:p>
     <w:p>
@@ -327,20 +335,8 @@
           <w:sz w:val="20"/>
           <w:szCs w:val="20"/>
         </w:rPr>
-        <w:t>http://jbpad277.byethost13.com/index.html</w:t>
+        <w:t>http://www.jbpad277.byethost31.com/index.html</w:t>
       </w:r>
-    </w:p>
-    <w:p>
-      <w:pPr>
-        <w:spacing w:after="0" w:line="240" w:lineRule="auto"/>
-        <w:rPr>
-          <w:rFonts w:ascii="Verdana" w:hAnsi="Verdana" w:cs="Arial"/>
-          <w:b/>
-          <w:bCs/>
-          <w:sz w:val="20"/>
-          <w:szCs w:val="20"/>
-        </w:rPr>
-      </w:pPr>
     </w:p>
     <w:p>
       <w:pPr>
@@ -1866,6 +1862,29 @@
       <w:spacing w:after="0" w:line="240" w:lineRule="auto"/>
     </w:pPr>
   </w:style>
+  <w:style w:type="character" w:styleId="Hyperlink">
+    <w:name w:val="Hyperlink"/>
+    <w:basedOn w:val="DefaultParagraphFont"/>
+    <w:uiPriority w:val="99"/>
+    <w:unhideWhenUsed/>
+    <w:rsid w:val="00C57C85"/>
+    <w:rPr>
+      <w:color w:val="0563C1" w:themeColor="hyperlink"/>
+      <w:u w:val="single"/>
+    </w:rPr>
+  </w:style>
+  <w:style w:type="character" w:styleId="UnresolvedMention">
+    <w:name w:val="Unresolved Mention"/>
+    <w:basedOn w:val="DefaultParagraphFont"/>
+    <w:uiPriority w:val="99"/>
+    <w:semiHidden/>
+    <w:unhideWhenUsed/>
+    <w:rsid w:val="00C57C85"/>
+    <w:rPr>
+      <w:color w:val="605E5C"/>
+      <w:shd w:val="clear" w:color="auto" w:fill="E1DFDD"/>
+    </w:rPr>
+  </w:style>
 </w:styles>
 </file>
 
@@ -2151,6 +2170,48 @@
 </file>
 
 <file path=customXml/item3.xml><?xml version="1.0" encoding="utf-8"?>
+<p:properties xmlns:p="http://schemas.microsoft.com/office/2006/metadata/properties" xmlns:xsi="http://www.w3.org/2001/XMLSchema-instance" xmlns:pc="http://schemas.microsoft.com/office/infopath/2007/PartnerControls">
+  <documentManagement>
+    <Vendor xmlns="0feec74c-ecc7-44c3-9c64-3623cf89ed41">N/A</Vendor>
+    <_ip_UnifiedCompliancePolicyUIAction xmlns="http://schemas.microsoft.com/sharepoint/v3" xsi:nil="true"/>
+    <Launch_x0020_Date xmlns="0feec74c-ecc7-44c3-9c64-3623cf89ed41" xsi:nil="true"/>
+    <Discipline xmlns="0feec74c-ecc7-44c3-9c64-3623cf89ed41" xsi:nil="true"/>
+    <Course_x0020_code xmlns="0feec74c-ecc7-44c3-9c64-3623cf89ed41" xsi:nil="true"/>
+    <Performance_x0020_Steps_x0020_Completed xmlns="0feec74c-ecc7-44c3-9c64-3623cf89ed41">
+      <Value>N/A</Value>
+    </Performance_x0020_Steps_x0020_Completed>
+    <Course_x0020_short_x0020_name xmlns="0feec74c-ecc7-44c3-9c64-3623cf89ed41" xsi:nil="true"/>
+    <_ip_UnifiedCompliancePolicyProperties xmlns="http://schemas.microsoft.com/sharepoint/v3" xsi:nil="true"/>
+    <Course_x0020_number xmlns="0feec74c-ecc7-44c3-9c64-3623cf89ed41" xsi:nil="true"/>
+    <Course_x0020_title xmlns="0feec74c-ecc7-44c3-9c64-3623cf89ed41" xsi:nil="true"/>
+    <d5fh xmlns="0feec74c-ecc7-44c3-9c64-3623cf89ed41" xsi:nil="true"/>
+    <Step_x0020_Completed xmlns="0feec74c-ecc7-44c3-9c64-3623cf89ed41">
+      <Value>N/A</Value>
+    </Step_x0020_Completed>
+    <Assessment_x0020_Type xmlns="0feec74c-ecc7-44c3-9c64-3623cf89ed41">
+      <Value>Objective</Value>
+    </Assessment_x0020_Type>
+    <Publication_x0020_Date xmlns="0feec74c-ecc7-44c3-9c64-3623cf89ed41" xsi:nil="true"/>
+    <SME xmlns="0feec74c-ecc7-44c3-9c64-3623cf89ed41" xsi:nil="true"/>
+    <Editor0 xmlns="0feec74c-ecc7-44c3-9c64-3623cf89ed41">
+      <UserInfo>
+        <DisplayName/>
+        <AccountId xsi:nil="true"/>
+        <AccountType/>
+      </UserInfo>
+    </Editor0>
+    <Doc_x0020_Type xmlns="0feec74c-ecc7-44c3-9c64-3623cf89ed41" xsi:nil="true"/>
+    <qrac xmlns="0feec74c-ecc7-44c3-9c64-3623cf89ed41" xsi:nil="true"/>
+    <AssessmentCode xmlns="0feec74c-ecc7-44c3-9c64-3623cf89ed41" xsi:nil="true"/>
+    <lcf76f155ced4ddcb4097134ff3c332f xmlns="0feec74c-ecc7-44c3-9c64-3623cf89ed41">
+      <Terms xmlns="http://schemas.microsoft.com/office/infopath/2007/PartnerControls"/>
+    </lcf76f155ced4ddcb4097134ff3c332f>
+    <TaxCatchAll xmlns="1f707338-ea0f-4fe5-baee-59b996692b22" xsi:nil="true"/>
+  </documentManagement>
+</p:properties>
+</file>
+
+<file path=customXml/item4.xml><?xml version="1.0" encoding="utf-8"?>
 <ct:contentTypeSchema xmlns:ct="http://schemas.microsoft.com/office/2006/metadata/contentType" xmlns:ma="http://schemas.microsoft.com/office/2006/metadata/properties/metaAttributes" ct:_="" ma:_="" ma:contentTypeName="Document" ma:contentTypeID="0x010100C39F2A75005F2D43B30369DAED2CCB1C" ma:contentTypeVersion="45" ma:contentTypeDescription="Create a new document." ma:contentTypeScope="" ma:versionID="1b9fdb374581140854a9d0518901e886">
   <xsd:schema xmlns:xsd="http://www.w3.org/2001/XMLSchema" xmlns:xs="http://www.w3.org/2001/XMLSchema" xmlns:p="http://schemas.microsoft.com/office/2006/metadata/properties" xmlns:ns1="http://schemas.microsoft.com/sharepoint/v3" xmlns:ns2="0feec74c-ecc7-44c3-9c64-3623cf89ed41" xmlns:ns3="1f707338-ea0f-4fe5-baee-59b996692b22" targetNamespace="http://schemas.microsoft.com/office/2006/metadata/properties" ma:root="true" ma:fieldsID="d4e90b57406cfd253bd268c9429fcd51" ns1:_="" ns2:_="" ns3:_="">
     <xsd:import namespace="http://schemas.microsoft.com/sharepoint/v3"/>
@@ -2622,48 +2683,6 @@
 </ct:contentTypeSchema>
 </file>
 
-<file path=customXml/item4.xml><?xml version="1.0" encoding="utf-8"?>
-<p:properties xmlns:p="http://schemas.microsoft.com/office/2006/metadata/properties" xmlns:xsi="http://www.w3.org/2001/XMLSchema-instance" xmlns:pc="http://schemas.microsoft.com/office/infopath/2007/PartnerControls">
-  <documentManagement>
-    <Vendor xmlns="0feec74c-ecc7-44c3-9c64-3623cf89ed41">N/A</Vendor>
-    <_ip_UnifiedCompliancePolicyUIAction xmlns="http://schemas.microsoft.com/sharepoint/v3" xsi:nil="true"/>
-    <Launch_x0020_Date xmlns="0feec74c-ecc7-44c3-9c64-3623cf89ed41" xsi:nil="true"/>
-    <Discipline xmlns="0feec74c-ecc7-44c3-9c64-3623cf89ed41" xsi:nil="true"/>
-    <Course_x0020_code xmlns="0feec74c-ecc7-44c3-9c64-3623cf89ed41" xsi:nil="true"/>
-    <Performance_x0020_Steps_x0020_Completed xmlns="0feec74c-ecc7-44c3-9c64-3623cf89ed41">
-      <Value>N/A</Value>
-    </Performance_x0020_Steps_x0020_Completed>
-    <Course_x0020_short_x0020_name xmlns="0feec74c-ecc7-44c3-9c64-3623cf89ed41" xsi:nil="true"/>
-    <_ip_UnifiedCompliancePolicyProperties xmlns="http://schemas.microsoft.com/sharepoint/v3" xsi:nil="true"/>
-    <Course_x0020_number xmlns="0feec74c-ecc7-44c3-9c64-3623cf89ed41" xsi:nil="true"/>
-    <Course_x0020_title xmlns="0feec74c-ecc7-44c3-9c64-3623cf89ed41" xsi:nil="true"/>
-    <d5fh xmlns="0feec74c-ecc7-44c3-9c64-3623cf89ed41" xsi:nil="true"/>
-    <Step_x0020_Completed xmlns="0feec74c-ecc7-44c3-9c64-3623cf89ed41">
-      <Value>N/A</Value>
-    </Step_x0020_Completed>
-    <Assessment_x0020_Type xmlns="0feec74c-ecc7-44c3-9c64-3623cf89ed41">
-      <Value>Objective</Value>
-    </Assessment_x0020_Type>
-    <Publication_x0020_Date xmlns="0feec74c-ecc7-44c3-9c64-3623cf89ed41" xsi:nil="true"/>
-    <SME xmlns="0feec74c-ecc7-44c3-9c64-3623cf89ed41" xsi:nil="true"/>
-    <Editor0 xmlns="0feec74c-ecc7-44c3-9c64-3623cf89ed41">
-      <UserInfo>
-        <DisplayName/>
-        <AccountId xsi:nil="true"/>
-        <AccountType/>
-      </UserInfo>
-    </Editor0>
-    <Doc_x0020_Type xmlns="0feec74c-ecc7-44c3-9c64-3623cf89ed41" xsi:nil="true"/>
-    <qrac xmlns="0feec74c-ecc7-44c3-9c64-3623cf89ed41" xsi:nil="true"/>
-    <AssessmentCode xmlns="0feec74c-ecc7-44c3-9c64-3623cf89ed41" xsi:nil="true"/>
-    <lcf76f155ced4ddcb4097134ff3c332f xmlns="0feec74c-ecc7-44c3-9c64-3623cf89ed41">
-      <Terms xmlns="http://schemas.microsoft.com/office/infopath/2007/PartnerControls"/>
-    </lcf76f155ced4ddcb4097134ff3c332f>
-    <TaxCatchAll xmlns="1f707338-ea0f-4fe5-baee-59b996692b22" xsi:nil="true"/>
-  </documentManagement>
-</p:properties>
-</file>
-
 <file path=customXml/itemProps1.xml><?xml version="1.0" encoding="utf-8"?>
 <ds:datastoreItem xmlns:ds="http://schemas.openxmlformats.org/officeDocument/2006/customXml" ds:itemID="{55AF091B-3C7A-41E3-B477-F2FDAA23CFDA}">
   <ds:schemaRefs>
@@ -2681,6 +2700,18 @@
 </file>
 
 <file path=customXml/itemProps3.xml><?xml version="1.0" encoding="utf-8"?>
+<ds:datastoreItem xmlns:ds="http://schemas.openxmlformats.org/officeDocument/2006/customXml" ds:itemID="{E23E4120-D6A2-4237-8072-707FB1C50E55}">
+  <ds:schemaRefs>
+    <ds:schemaRef ds:uri="http://schemas.microsoft.com/office/2006/metadata/properties"/>
+    <ds:schemaRef ds:uri="http://schemas.microsoft.com/office/infopath/2007/PartnerControls"/>
+    <ds:schemaRef ds:uri="0feec74c-ecc7-44c3-9c64-3623cf89ed41"/>
+    <ds:schemaRef ds:uri="http://schemas.microsoft.com/sharepoint/v3"/>
+    <ds:schemaRef ds:uri="1f707338-ea0f-4fe5-baee-59b996692b22"/>
+  </ds:schemaRefs>
+</ds:datastoreItem>
+</file>
+
+<file path=customXml/itemProps4.xml><?xml version="1.0" encoding="utf-8"?>
 <ds:datastoreItem xmlns:ds="http://schemas.openxmlformats.org/officeDocument/2006/customXml" ds:itemID="{E4AD4C30-2264-4D22-8FBD-178D6369967A}">
   <ds:schemaRefs>
     <ds:schemaRef ds:uri="http://schemas.microsoft.com/office/2006/metadata/contentType"/>
@@ -2698,16 +2729,4 @@
     <ds:schemaRef ds:uri="http://schemas.microsoft.com/internal/obd"/>
   </ds:schemaRefs>
 </ds:datastoreItem>
-</file>
-
-<file path=customXml/itemProps4.xml><?xml version="1.0" encoding="utf-8"?>
-<ds:datastoreItem xmlns:ds="http://schemas.openxmlformats.org/officeDocument/2006/customXml" ds:itemID="{E23E4120-D6A2-4237-8072-707FB1C50E55}">
-  <ds:schemaRefs>
-    <ds:schemaRef ds:uri="http://schemas.microsoft.com/office/2006/metadata/properties"/>
-    <ds:schemaRef ds:uri="http://schemas.microsoft.com/office/infopath/2007/PartnerControls"/>
-    <ds:schemaRef ds:uri="0feec74c-ecc7-44c3-9c64-3623cf89ed41"/>
-    <ds:schemaRef ds:uri="http://schemas.microsoft.com/sharepoint/v3"/>
-    <ds:schemaRef ds:uri="1f707338-ea0f-4fe5-baee-59b996692b22"/>
-  </ds:schemaRefs>
-</ds:datastoreItem>
 </file>
</xml_diff>